<commit_message>
Alterado os integrantes no Template_OPE.docx
</commit_message>
<xml_diff>
--- a/Template_OPE.docx
+++ b/Template_OPE.docx
@@ -41,7 +41,15 @@
         <w:rPr>
           <w:b/>
         </w:rPr>
-        <w:t>Yago Paneque, Luccas Godinho, Adriano Ferrari, Rodrigo Zampieri</w:t>
+        <w:t>Yago Paneque, Luccas Godinho, Adriano Ferrar</w:t>
+      </w:r>
+      <w:r>
+        <w:rPr>
+          <w:b/>
+          <w:sz w:val="24"/>
+          <w:szCs w:val="24"/>
+        </w:rPr>
+        <w:t>i, Bruna Coki de Oliveira,  Laura Karina Segouras</w:t>
       </w:r>
     </w:p>
     <w:p>
@@ -93,6 +101,45 @@
         </w:tabs>
         <w:spacing w:lineRule="auto" w:line="240" w:before="120" w:after="120"/>
         <w:jc w:val="center"/>
+        <w:rPr/>
+      </w:pPr>
+      <w:r>
+        <w:rPr>
+          <w:rFonts w:eastAsia="Courier New" w:cs="Courier New" w:ascii="Courier New" w:hAnsi="Courier New"/>
+          <w:sz w:val="20"/>
+          <w:szCs w:val="20"/>
+        </w:rPr>
+        <w:t>luccas.santos@aluno.faculdadeimpacta.com.br</w:t>
+      </w:r>
+    </w:p>
+    <w:p>
+      <w:pPr>
+        <w:pStyle w:val="Normal"/>
+        <w:tabs>
+          <w:tab w:val="left" w:pos="720" w:leader="none"/>
+        </w:tabs>
+        <w:spacing w:lineRule="auto" w:line="240" w:before="120" w:after="120"/>
+        <w:jc w:val="center"/>
+        <w:rPr/>
+      </w:pPr>
+      <w:r>
+        <w:rPr>
+          <w:rFonts w:eastAsia="Courier New" w:cs="Courier New" w:ascii="Courier New" w:hAnsi="Courier New"/>
+          <w:sz w:val="20"/>
+          <w:szCs w:val="20"/>
+        </w:rPr>
+        <w:t>adriano.ferrari@aluno.faculdadeimpacta.com.br</w:t>
+      </w:r>
+    </w:p>
+    <w:p>
+      <w:pPr>
+        <w:pStyle w:val="TableParagraph"/>
+        <w:tabs>
+          <w:tab w:val="left" w:pos="720" w:leader="none"/>
+        </w:tabs>
+        <w:spacing w:lineRule="auto" w:line="247" w:before="120" w:after="120"/>
+        <w:ind w:left="1571" w:right="121" w:hanging="1457"/>
+        <w:jc w:val="center"/>
         <w:rPr>
           <w:rFonts w:ascii="Courier New" w:hAnsi="Courier New" w:eastAsia="Courier New" w:cs="Courier New"/>
           <w:sz w:val="20"/>
@@ -105,16 +152,36 @@
           <w:sz w:val="20"/>
           <w:szCs w:val="20"/>
         </w:rPr>
-        <w:t>rodrigo.zampieri@aluno.faculdadeimpacta.com.br</w:t>
-      </w:r>
-    </w:p>
-    <w:p>
-      <w:pPr>
-        <w:pStyle w:val="Normal"/>
+        <w:t>bruna.oliveira</w:t>
+      </w:r>
+      <w:hyperlink r:id="rId2">
+        <w:r>
+          <w:rPr>
+            <w:rStyle w:val="ListLabel1"/>
+            <w:rFonts w:eastAsia="Courier New" w:cs="Courier New" w:ascii="Courier New" w:hAnsi="Courier New"/>
+            <w:sz w:val="20"/>
+            <w:szCs w:val="20"/>
+          </w:rPr>
+          <w:t>@aluno.facul</w:t>
+        </w:r>
+      </w:hyperlink>
+      <w:r>
+        <w:rPr>
+          <w:rFonts w:eastAsia="Courier New" w:cs="Courier New" w:ascii="Courier New" w:hAnsi="Courier New"/>
+          <w:sz w:val="20"/>
+          <w:szCs w:val="20"/>
+        </w:rPr>
+        <w:t>dadeimpacta.com.br</w:t>
+      </w:r>
+    </w:p>
+    <w:p>
+      <w:pPr>
+        <w:pStyle w:val="TableParagraph"/>
         <w:tabs>
           <w:tab w:val="left" w:pos="720" w:leader="none"/>
         </w:tabs>
         <w:spacing w:lineRule="auto" w:line="240" w:before="120" w:after="120"/>
+        <w:ind w:left="68" w:right="92" w:hanging="0"/>
         <w:jc w:val="center"/>
         <w:rPr>
           <w:rFonts w:ascii="Courier New" w:hAnsi="Courier New" w:eastAsia="Courier New" w:cs="Courier New"/>
@@ -128,26 +195,26 @@
           <w:sz w:val="20"/>
           <w:szCs w:val="20"/>
         </w:rPr>
-        <w:t>luccas.santos@aluno.faculdadeimpacta.com.br</w:t>
-      </w:r>
-    </w:p>
-    <w:p>
-      <w:pPr>
-        <w:pStyle w:val="Normal"/>
-        <w:tabs>
-          <w:tab w:val="left" w:pos="720" w:leader="none"/>
-        </w:tabs>
-        <w:spacing w:lineRule="auto" w:line="240" w:before="120" w:after="120"/>
-        <w:jc w:val="center"/>
-        <w:rPr/>
-      </w:pPr>
+        <w:t>laura.segouras</w:t>
+      </w:r>
+      <w:hyperlink r:id="rId3">
+        <w:r>
+          <w:rPr>
+            <w:rStyle w:val="ListLabel1"/>
+            <w:rFonts w:eastAsia="Courier New" w:cs="Courier New" w:ascii="Courier New" w:hAnsi="Courier New"/>
+            <w:sz w:val="20"/>
+            <w:szCs w:val="20"/>
+          </w:rPr>
+          <w:t>@aluno.facul</w:t>
+        </w:r>
+      </w:hyperlink>
       <w:r>
         <w:rPr>
           <w:rFonts w:eastAsia="Courier New" w:cs="Courier New" w:ascii="Courier New" w:hAnsi="Courier New"/>
           <w:sz w:val="20"/>
           <w:szCs w:val="20"/>
         </w:rPr>
-        <w:t>adriano.ferrari@aluno.faculdadeimpacta.com.br</w:t>
+        <w:t>dadeimpacta.com.br</w:t>
       </w:r>
     </w:p>
     <w:p>
@@ -332,7 +399,6 @@
           <w:ilvl w:val="1"/>
           <w:numId w:val="2"/>
         </w:numPr>
-        <w:pBdr/>
         <w:shd w:val="clear" w:fill="auto"/>
         <w:tabs>
           <w:tab w:val="left" w:pos="720" w:leader="none"/>
@@ -635,7 +701,6 @@
           <w:ilvl w:val="1"/>
           <w:numId w:val="2"/>
         </w:numPr>
-        <w:pBdr/>
         <w:shd w:val="clear" w:fill="auto"/>
         <w:tabs>
           <w:tab w:val="left" w:pos="720" w:leader="none"/>
@@ -1791,7 +1856,7 @@
         <w:rPr/>
         <w:t xml:space="preserve">Dyer, S., Martin, J. and Zulauf, J. (1995) “Motion Capture White Paper”, </w:t>
       </w:r>
-      <w:hyperlink r:id="rId2">
+      <w:hyperlink r:id="rId4">
         <w:r>
           <w:rPr>
             <w:rStyle w:val="ListLabel10"/>
@@ -2218,7 +2283,6 @@
     <w:rPrDefault>
       <w:rPr>
         <w:rFonts w:ascii="Times" w:hAnsi="Times" w:eastAsia="Times" w:cs="Times"/>
-        <w:sz w:val="24"/>
         <w:szCs w:val="24"/>
         <w:lang w:val="pt-BR" w:eastAsia="zh-CN" w:bidi="hi-IN"/>
       </w:rPr>
@@ -2235,6 +2299,7 @@
       <w:tabs>
         <w:tab w:val="left" w:pos="720" w:leader="none"/>
       </w:tabs>
+      <w:bidi w:val="0"/>
       <w:spacing w:lineRule="auto" w:line="240" w:before="120" w:after="0"/>
       <w:jc w:val="both"/>
     </w:pPr>
@@ -2249,96 +2314,122 @@
   </w:style>
   <w:style w:type="paragraph" w:styleId="Ttulo1">
     <w:name w:val="Heading 1"/>
-    <w:basedOn w:val="Normal1"/>
-    <w:next w:val="Normal1"/>
+    <w:next w:val="LOnormal"/>
     <w:qFormat/>
     <w:pPr>
       <w:keepNext w:val="true"/>
       <w:keepLines/>
+      <w:widowControl w:val="false"/>
       <w:spacing w:lineRule="auto" w:line="240" w:before="480" w:after="120"/>
     </w:pPr>
     <w:rPr>
+      <w:rFonts w:ascii="Times" w:hAnsi="Times" w:eastAsia="Times" w:cs="Times"/>
       <w:b/>
+      <w:color w:val="auto"/>
+      <w:kern w:val="0"/>
       <w:sz w:val="48"/>
       <w:szCs w:val="48"/>
+      <w:lang w:val="pt-BR" w:eastAsia="zh-CN" w:bidi="hi-IN"/>
     </w:rPr>
   </w:style>
   <w:style w:type="paragraph" w:styleId="Ttulo2">
     <w:name w:val="Heading 2"/>
-    <w:basedOn w:val="Normal1"/>
-    <w:next w:val="Normal1"/>
+    <w:next w:val="LOnormal"/>
     <w:qFormat/>
     <w:pPr>
       <w:keepNext w:val="true"/>
       <w:keepLines/>
+      <w:widowControl w:val="false"/>
       <w:spacing w:lineRule="auto" w:line="240" w:before="360" w:after="80"/>
     </w:pPr>
     <w:rPr>
+      <w:rFonts w:ascii="Times" w:hAnsi="Times" w:eastAsia="Times" w:cs="Times"/>
       <w:b/>
+      <w:color w:val="auto"/>
+      <w:kern w:val="0"/>
       <w:sz w:val="36"/>
       <w:szCs w:val="36"/>
+      <w:lang w:val="pt-BR" w:eastAsia="zh-CN" w:bidi="hi-IN"/>
     </w:rPr>
   </w:style>
   <w:style w:type="paragraph" w:styleId="Ttulo3">
     <w:name w:val="Heading 3"/>
-    <w:basedOn w:val="Normal1"/>
-    <w:next w:val="Normal1"/>
+    <w:next w:val="LOnormal"/>
     <w:qFormat/>
     <w:pPr>
       <w:keepNext w:val="true"/>
       <w:keepLines/>
+      <w:widowControl w:val="false"/>
       <w:spacing w:lineRule="auto" w:line="240" w:before="280" w:after="80"/>
     </w:pPr>
     <w:rPr>
+      <w:rFonts w:ascii="Times" w:hAnsi="Times" w:eastAsia="Times" w:cs="Times"/>
       <w:b/>
+      <w:color w:val="auto"/>
+      <w:kern w:val="0"/>
       <w:sz w:val="28"/>
       <w:szCs w:val="28"/>
+      <w:lang w:val="pt-BR" w:eastAsia="zh-CN" w:bidi="hi-IN"/>
     </w:rPr>
   </w:style>
   <w:style w:type="paragraph" w:styleId="Ttulo4">
     <w:name w:val="Heading 4"/>
-    <w:basedOn w:val="Normal1"/>
-    <w:next w:val="Normal1"/>
+    <w:next w:val="LOnormal"/>
     <w:qFormat/>
     <w:pPr>
       <w:keepNext w:val="true"/>
       <w:keepLines/>
+      <w:widowControl w:val="false"/>
       <w:spacing w:lineRule="auto" w:line="240" w:before="240" w:after="40"/>
     </w:pPr>
     <w:rPr>
+      <w:rFonts w:ascii="Times" w:hAnsi="Times" w:eastAsia="Times" w:cs="Times"/>
       <w:b/>
+      <w:color w:val="auto"/>
+      <w:kern w:val="0"/>
+      <w:sz w:val="24"/>
+      <w:szCs w:val="24"/>
+      <w:lang w:val="pt-BR" w:eastAsia="zh-CN" w:bidi="hi-IN"/>
     </w:rPr>
   </w:style>
   <w:style w:type="paragraph" w:styleId="Ttulo5">
     <w:name w:val="Heading 5"/>
-    <w:basedOn w:val="Normal1"/>
-    <w:next w:val="Normal1"/>
+    <w:next w:val="LOnormal"/>
     <w:qFormat/>
     <w:pPr>
       <w:keepNext w:val="true"/>
       <w:keepLines/>
+      <w:widowControl w:val="false"/>
       <w:spacing w:lineRule="auto" w:line="240" w:before="220" w:after="40"/>
     </w:pPr>
     <w:rPr>
+      <w:rFonts w:ascii="Times" w:hAnsi="Times" w:eastAsia="Times" w:cs="Times"/>
       <w:b/>
+      <w:color w:val="auto"/>
+      <w:kern w:val="0"/>
       <w:sz w:val="22"/>
       <w:szCs w:val="22"/>
+      <w:lang w:val="pt-BR" w:eastAsia="zh-CN" w:bidi="hi-IN"/>
     </w:rPr>
   </w:style>
   <w:style w:type="paragraph" w:styleId="Ttulo6">
     <w:name w:val="Heading 6"/>
-    <w:basedOn w:val="Normal1"/>
-    <w:next w:val="Normal1"/>
+    <w:next w:val="LOnormal"/>
     <w:qFormat/>
     <w:pPr>
       <w:keepNext w:val="true"/>
       <w:keepLines/>
+      <w:widowControl w:val="false"/>
       <w:spacing w:lineRule="auto" w:line="240" w:before="200" w:after="40"/>
     </w:pPr>
     <w:rPr>
+      <w:rFonts w:ascii="Times" w:hAnsi="Times" w:eastAsia="Times" w:cs="Times"/>
       <w:b/>
+      <w:color w:val="auto"/>
+      <w:kern w:val="0"/>
       <w:sz w:val="20"/>
       <w:szCs w:val="20"/>
+      <w:lang w:val="pt-BR" w:eastAsia="zh-CN" w:bidi="hi-IN"/>
     </w:rPr>
   </w:style>
   <w:style w:type="character" w:styleId="ListLabel1">
@@ -2425,6 +2516,83 @@
       <w:u w:val="single"/>
       <w:lang w:val="zxx" w:eastAsia="zxx" w:bidi="zxx"/>
     </w:rPr>
+  </w:style>
+  <w:style w:type="character" w:styleId="ListLabel11">
+    <w:name w:val="ListLabel 11"/>
+    <w:qFormat/>
+    <w:rPr>
+      <w:rFonts w:cs="Noto Sans Symbols"/>
+      <w:u w:val="none"/>
+    </w:rPr>
+  </w:style>
+  <w:style w:type="character" w:styleId="ListLabel12">
+    <w:name w:val="ListLabel 12"/>
+    <w:qFormat/>
+    <w:rPr>
+      <w:rFonts w:cs="Noto Sans Symbols"/>
+      <w:u w:val="none"/>
+    </w:rPr>
+  </w:style>
+  <w:style w:type="character" w:styleId="ListLabel13">
+    <w:name w:val="ListLabel 13"/>
+    <w:qFormat/>
+    <w:rPr>
+      <w:rFonts w:cs="Noto Sans Symbols"/>
+      <w:u w:val="none"/>
+    </w:rPr>
+  </w:style>
+  <w:style w:type="character" w:styleId="ListLabel14">
+    <w:name w:val="ListLabel 14"/>
+    <w:qFormat/>
+    <w:rPr>
+      <w:rFonts w:cs="Noto Sans Symbols"/>
+      <w:u w:val="none"/>
+    </w:rPr>
+  </w:style>
+  <w:style w:type="character" w:styleId="ListLabel15">
+    <w:name w:val="ListLabel 15"/>
+    <w:qFormat/>
+    <w:rPr>
+      <w:rFonts w:cs="Noto Sans Symbols"/>
+      <w:u w:val="none"/>
+    </w:rPr>
+  </w:style>
+  <w:style w:type="character" w:styleId="ListLabel16">
+    <w:name w:val="ListLabel 16"/>
+    <w:qFormat/>
+    <w:rPr>
+      <w:rFonts w:cs="Noto Sans Symbols"/>
+      <w:u w:val="none"/>
+    </w:rPr>
+  </w:style>
+  <w:style w:type="character" w:styleId="ListLabel17">
+    <w:name w:val="ListLabel 17"/>
+    <w:qFormat/>
+    <w:rPr>
+      <w:rFonts w:cs="Noto Sans Symbols"/>
+      <w:u w:val="none"/>
+    </w:rPr>
+  </w:style>
+  <w:style w:type="character" w:styleId="ListLabel18">
+    <w:name w:val="ListLabel 18"/>
+    <w:qFormat/>
+    <w:rPr>
+      <w:rFonts w:cs="Noto Sans Symbols"/>
+      <w:u w:val="none"/>
+    </w:rPr>
+  </w:style>
+  <w:style w:type="character" w:styleId="ListLabel19">
+    <w:name w:val="ListLabel 19"/>
+    <w:qFormat/>
+    <w:rPr>
+      <w:rFonts w:cs="Noto Sans Symbols"/>
+      <w:u w:val="none"/>
+    </w:rPr>
+  </w:style>
+  <w:style w:type="character" w:styleId="ListLabel20">
+    <w:name w:val="ListLabel 20"/>
+    <w:qFormat/>
+    <w:rPr/>
   </w:style>
   <w:style w:type="paragraph" w:styleId="Ttulo">
     <w:name w:val="Título"/>
@@ -2484,7 +2652,7 @@
       <w:rFonts w:cs="FreeSans"/>
     </w:rPr>
   </w:style>
-  <w:style w:type="paragraph" w:styleId="Normal1" w:default="1">
+  <w:style w:type="paragraph" w:styleId="LOnormal" w:default="1">
     <w:name w:val="LO-normal"/>
     <w:qFormat/>
     <w:pPr>
@@ -2503,8 +2671,8 @@
   </w:style>
   <w:style w:type="paragraph" w:styleId="Ttulododocumento">
     <w:name w:val="Title"/>
-    <w:basedOn w:val="Normal1"/>
-    <w:next w:val="Normal1"/>
+    <w:basedOn w:val="LOnormal"/>
+    <w:next w:val="LOnormal"/>
     <w:qFormat/>
     <w:pPr>
       <w:keepNext w:val="true"/>
@@ -2519,8 +2687,8 @@
   </w:style>
   <w:style w:type="paragraph" w:styleId="Subttulo">
     <w:name w:val="Subtitle"/>
-    <w:basedOn w:val="Normal1"/>
-    <w:next w:val="Normal1"/>
+    <w:basedOn w:val="LOnormal"/>
+    <w:next w:val="LOnormal"/>
     <w:qFormat/>
     <w:pPr>
       <w:keepNext w:val="true"/>
@@ -2534,6 +2702,17 @@
       <w:sz w:val="48"/>
       <w:szCs w:val="48"/>
     </w:rPr>
+  </w:style>
+  <w:style w:type="paragraph" w:styleId="TableParagraph">
+    <w:name w:val="Table Paragraph"/>
+    <w:basedOn w:val="Normal"/>
+    <w:qFormat/>
+    <w:pPr>
+      <w:spacing w:before="108" w:after="0"/>
+      <w:ind w:left="82" w:right="74" w:hanging="0"/>
+      <w:jc w:val="center"/>
+    </w:pPr>
+    <w:rPr/>
   </w:style>
   <w:style w:type="table" w:default="1" w:styleId="TableNormal">
     <w:name w:val="Table Normal"/>

</xml_diff>